<commit_message>
Add notes on conditional, loop, goto statements.
</commit_message>
<xml_diff>
--- a/C++ Programming Language/9 Statements.docx
+++ b/C++ Programming Language/9 Statements.docx
@@ -70,6 +70,9 @@
         <w:ind w:left="360"/>
       </w:pPr>
       <w:r>
+        <w:rPr>
+          <w:noProof/>
+        </w:rPr>
         <w:drawing>
           <wp:inline distT="0" distB="0" distL="0" distR="0" wp14:anchorId="770B1990" wp14:editId="76923EF8">
             <wp:extent cx="2964873" cy="604077"/>
@@ -119,21 +122,7 @@
         <w:rPr>
           <w:lang w:val="en-GB"/>
         </w:rPr>
-        <w:t xml:space="preserve">A compiler may reorder code to improve performance </w:t>
-      </w:r>
-      <w:proofErr w:type="gramStart"/>
-      <w:r>
-        <w:rPr>
-          <w:lang w:val="en-GB"/>
-        </w:rPr>
-        <w:t>as long as</w:t>
-      </w:r>
-      <w:proofErr w:type="gramEnd"/>
-      <w:r>
-        <w:rPr>
-          <w:lang w:val="en-GB"/>
-        </w:rPr>
-        <w:t xml:space="preserve"> the result is identical to that of simple order of execution.</w:t>
+        <w:t>A compiler may reorder code to improve performance as long as the result is identical to that of simple order of execution.</w:t>
       </w:r>
     </w:p>
     <w:p>
@@ -263,7 +252,6 @@
         </w:rPr>
         <w:t>for-</w:t>
       </w:r>
-      <w:proofErr w:type="spellStart"/>
       <w:r>
         <w:rPr>
           <w:b/>
@@ -271,17 +259,7 @@
           <w:i/>
           <w:iCs/>
         </w:rPr>
-        <w:t>init</w:t>
-      </w:r>
-      <w:proofErr w:type="spellEnd"/>
-      <w:r>
-        <w:rPr>
-          <w:b/>
-          <w:bCs/>
-          <w:i/>
-          <w:iCs/>
-        </w:rPr>
-        <w:t xml:space="preserve">-statement: </w:t>
+        <w:t xml:space="preserve">init-statement: </w:t>
       </w:r>
       <w:r>
         <w:t>Must be either a declaration or an expression statement.</w:t>
@@ -305,7 +283,6 @@
         </w:rPr>
         <w:t>for-</w:t>
       </w:r>
-      <w:proofErr w:type="spellStart"/>
       <w:r>
         <w:rPr>
           <w:b/>
@@ -313,28 +290,151 @@
           <w:i/>
           <w:iCs/>
         </w:rPr>
-        <w:t>init</w:t>
-      </w:r>
-      <w:proofErr w:type="spellEnd"/>
+        <w:t xml:space="preserve">init-declaration: </w:t>
+      </w:r>
+      <w:r>
+        <w:t>Must be a declaration of a single uninitialised variable.</w:t>
+      </w:r>
+    </w:p>
+    <w:p/>
+    <w:p/>
+    <w:p/>
+    <w:p>
+      <w:pPr>
+        <w:pStyle w:val="ListParagraph"/>
+        <w:numPr>
+          <w:ilvl w:val="0"/>
+          <w:numId w:val="1"/>
+        </w:numPr>
+      </w:pPr>
+      <w:r>
+        <w:t>C++ has 2 conditional statements –</w:t>
+      </w:r>
+    </w:p>
+    <w:p>
+      <w:pPr>
+        <w:pStyle w:val="ListParagraph"/>
+        <w:numPr>
+          <w:ilvl w:val="0"/>
+          <w:numId w:val="2"/>
+        </w:numPr>
+      </w:pPr>
       <w:r>
         <w:rPr>
           <w:b/>
           <w:bCs/>
-          <w:i/>
-          <w:iCs/>
-        </w:rPr>
-        <w:t xml:space="preserve">-declaration: </w:t>
-      </w:r>
-      <w:r>
-        <w:t xml:space="preserve">Must be a declaration of a single </w:t>
-      </w:r>
-      <w:proofErr w:type="spellStart"/>
-      <w:r>
-        <w:t>uninitialised</w:t>
-      </w:r>
-      <w:proofErr w:type="spellEnd"/>
-      <w:r>
-        <w:t xml:space="preserve"> variable.</w:t>
+        </w:rPr>
+        <w:t xml:space="preserve">switch: </w:t>
+      </w:r>
+      <w:r>
+        <w:t>It makes the code look for compact and doesn’t need to read the same variable again and again.</w:t>
+      </w:r>
+    </w:p>
+    <w:p>
+      <w:pPr>
+        <w:pStyle w:val="ListParagraph"/>
+        <w:numPr>
+          <w:ilvl w:val="0"/>
+          <w:numId w:val="2"/>
+        </w:numPr>
+      </w:pPr>
+      <w:r>
+        <w:rPr>
+          <w:b/>
+          <w:bCs/>
+        </w:rPr>
+        <w:t>if-else:</w:t>
+      </w:r>
+      <w:r>
+        <w:t xml:space="preserve"> Mostly used for complicated conditions and the ones involving more than one variable.</w:t>
+      </w:r>
+    </w:p>
+    <w:p>
+      <w:pPr>
+        <w:pStyle w:val="ListParagraph"/>
+        <w:numPr>
+          <w:ilvl w:val="0"/>
+          <w:numId w:val="3"/>
+        </w:numPr>
+      </w:pPr>
+      <w:r>
+        <w:t>C++ has 3 loop statements –</w:t>
+      </w:r>
+    </w:p>
+    <w:p>
+      <w:pPr>
+        <w:pStyle w:val="ListParagraph"/>
+        <w:numPr>
+          <w:ilvl w:val="0"/>
+          <w:numId w:val="4"/>
+        </w:numPr>
+      </w:pPr>
+      <w:r>
+        <w:rPr>
+          <w:b/>
+          <w:bCs/>
+        </w:rPr>
+        <w:t xml:space="preserve">for: </w:t>
+      </w:r>
+      <w:r>
+        <w:t>Used to write compact code and where the initialisation, update and condition check are very clear and organised.</w:t>
+      </w:r>
+    </w:p>
+    <w:p>
+      <w:pPr>
+        <w:pStyle w:val="ListParagraph"/>
+        <w:numPr>
+          <w:ilvl w:val="0"/>
+          <w:numId w:val="4"/>
+        </w:numPr>
+      </w:pPr>
+      <w:r>
+        <w:rPr>
+          <w:b/>
+          <w:bCs/>
+        </w:rPr>
+        <w:t>while:</w:t>
+      </w:r>
+      <w:r>
+        <w:t xml:space="preserve"> Used when the update statement might occur in the middle of the statement. Also, more complicated condition checks are usually handled by while loop.</w:t>
+      </w:r>
+    </w:p>
+    <w:p>
+      <w:pPr>
+        <w:pStyle w:val="ListParagraph"/>
+        <w:numPr>
+          <w:ilvl w:val="0"/>
+          <w:numId w:val="4"/>
+        </w:numPr>
+      </w:pPr>
+      <w:r>
+        <w:rPr>
+          <w:b/>
+          <w:bCs/>
+        </w:rPr>
+        <w:t>do:</w:t>
+      </w:r>
+      <w:r>
+        <w:t xml:space="preserve"> It first implements the statement and then checks the condition, so it will be implemented at least once. It is best avoided if it is not extremely important.</w:t>
+      </w:r>
+    </w:p>
+    <w:p>
+      <w:pPr>
+        <w:pStyle w:val="ListParagraph"/>
+        <w:numPr>
+          <w:ilvl w:val="0"/>
+          <w:numId w:val="3"/>
+        </w:numPr>
+      </w:pPr>
+      <w:r>
+        <w:rPr>
+          <w:b/>
+          <w:bCs/>
+        </w:rPr>
+        <w:t xml:space="preserve">goto: </w:t>
+      </w:r>
+      <w:r>
+        <w:t>These are usually used to jump to a particular part in the code. It can be used to break out of a loop.</w:t>
       </w:r>
     </w:p>
     <w:sectPr>
@@ -350,9 +450,235 @@
 <file path=word/numbering.xml><?xml version="1.0" encoding="utf-8"?>
 <w:numbering xmlns:wpc="http://schemas.microsoft.com/office/word/2010/wordprocessingCanvas" xmlns:cx="http://schemas.microsoft.com/office/drawing/2014/chartex" xmlns:cx1="http://schemas.microsoft.com/office/drawing/2015/9/8/chartex" xmlns:cx2="http://schemas.microsoft.com/office/drawing/2015/10/21/chartex" xmlns:cx3="http://schemas.microsoft.com/office/drawing/2016/5/9/chartex" xmlns:cx4="http://schemas.microsoft.com/office/drawing/2016/5/10/chartex" xmlns:cx5="http://schemas.microsoft.com/office/drawing/2016/5/11/chartex" xmlns:cx6="http://schemas.microsoft.com/office/drawing/2016/5/12/chartex" xmlns:cx7="http://schemas.microsoft.com/office/drawing/2016/5/13/chartex" xmlns:cx8="http://schemas.microsoft.com/office/drawing/2016/5/14/chartex" xmlns:mc="http://schemas.openxmlformats.org/markup-compatibility/2006" xmlns:aink="http://schemas.microsoft.com/office/drawing/2016/ink" xmlns:am3d="http://schemas.microsoft.com/office/drawing/2017/model3d" xmlns:o="urn:schemas-microsoft-com:office:office" xmlns:oel="http://schemas.microsoft.com/office/2019/extlst" xmlns:r="http://schemas.openxmlformats.org/officeDocument/2006/relationships" xmlns:m="http://schemas.openxmlformats.org/officeDocument/2006/math" xmlns:v="urn:schemas-microsoft-com:vml" xmlns:wp14="http://schemas.microsoft.com/office/word/2010/wordprocessingDrawing" xmlns:wp="http://schemas.openxmlformats.org/drawingml/2006/wordprocessingDrawing" xmlns:w10="urn:schemas-microsoft-com:office:word" xmlns:w="http://schemas.openxmlformats.org/wordprocessingml/2006/main" xmlns:w14="http://schemas.microsoft.com/office/word/2010/wordml" xmlns:w15="http://schemas.microsoft.com/office/word/2012/wordml" xmlns:w16cex="http://schemas.microsoft.com/office/word/2018/wordml/cex" xmlns:w16cid="http://schemas.microsoft.com/office/word/2016/wordml/cid" xmlns:w16="http://schemas.microsoft.com/office/word/2018/wordml" xmlns:w16du="http://schemas.microsoft.com/office/word/2023/wordml/word16du" xmlns:w16sdtdh="http://schemas.microsoft.com/office/word/2020/wordml/sdtdatahash" xmlns:w16se="http://schemas.microsoft.com/office/word/2015/wordml/symex" xmlns:wpg="http://schemas.microsoft.com/office/word/2010/wordprocessingGroup" xmlns:wpi="http://schemas.microsoft.com/office/word/2010/wordprocessingInk" xmlns:wne="http://schemas.microsoft.com/office/word/2006/wordml" xmlns:wps="http://schemas.microsoft.com/office/word/2010/wordprocessingShape" mc:Ignorable="w14 w15 w16se w16cid w16 w16cex w16sdtdh w16du wp14">
   <w:abstractNum w:abstractNumId="0" w15:restartNumberingAfterBreak="0">
+    <w:nsid w:val="0B6F451A"/>
+    <w:multiLevelType w:val="hybridMultilevel"/>
+    <w:tmpl w:val="FE64C836"/>
+    <w:lvl w:ilvl="0" w:tplc="40090001">
+      <w:start w:val="1"/>
+      <w:numFmt w:val="bullet"/>
+      <w:lvlText w:val=""/>
+      <w:lvlJc w:val="left"/>
+      <w:pPr>
+        <w:ind w:left="360" w:hanging="360"/>
+      </w:pPr>
+      <w:rPr>
+        <w:rFonts w:ascii="Symbol" w:hAnsi="Symbol" w:hint="default"/>
+      </w:rPr>
+    </w:lvl>
+    <w:lvl w:ilvl="1" w:tplc="40090003" w:tentative="1">
+      <w:start w:val="1"/>
+      <w:numFmt w:val="bullet"/>
+      <w:lvlText w:val="o"/>
+      <w:lvlJc w:val="left"/>
+      <w:pPr>
+        <w:ind w:left="1080" w:hanging="360"/>
+      </w:pPr>
+      <w:rPr>
+        <w:rFonts w:ascii="Courier New" w:hAnsi="Courier New" w:cs="Courier New" w:hint="default"/>
+      </w:rPr>
+    </w:lvl>
+    <w:lvl w:ilvl="2" w:tplc="40090005" w:tentative="1">
+      <w:start w:val="1"/>
+      <w:numFmt w:val="bullet"/>
+      <w:lvlText w:val=""/>
+      <w:lvlJc w:val="left"/>
+      <w:pPr>
+        <w:ind w:left="1800" w:hanging="360"/>
+      </w:pPr>
+      <w:rPr>
+        <w:rFonts w:ascii="Wingdings" w:hAnsi="Wingdings" w:hint="default"/>
+      </w:rPr>
+    </w:lvl>
+    <w:lvl w:ilvl="3" w:tplc="40090001" w:tentative="1">
+      <w:start w:val="1"/>
+      <w:numFmt w:val="bullet"/>
+      <w:lvlText w:val=""/>
+      <w:lvlJc w:val="left"/>
+      <w:pPr>
+        <w:ind w:left="2520" w:hanging="360"/>
+      </w:pPr>
+      <w:rPr>
+        <w:rFonts w:ascii="Symbol" w:hAnsi="Symbol" w:hint="default"/>
+      </w:rPr>
+    </w:lvl>
+    <w:lvl w:ilvl="4" w:tplc="40090003" w:tentative="1">
+      <w:start w:val="1"/>
+      <w:numFmt w:val="bullet"/>
+      <w:lvlText w:val="o"/>
+      <w:lvlJc w:val="left"/>
+      <w:pPr>
+        <w:ind w:left="3240" w:hanging="360"/>
+      </w:pPr>
+      <w:rPr>
+        <w:rFonts w:ascii="Courier New" w:hAnsi="Courier New" w:cs="Courier New" w:hint="default"/>
+      </w:rPr>
+    </w:lvl>
+    <w:lvl w:ilvl="5" w:tplc="40090005" w:tentative="1">
+      <w:start w:val="1"/>
+      <w:numFmt w:val="bullet"/>
+      <w:lvlText w:val=""/>
+      <w:lvlJc w:val="left"/>
+      <w:pPr>
+        <w:ind w:left="3960" w:hanging="360"/>
+      </w:pPr>
+      <w:rPr>
+        <w:rFonts w:ascii="Wingdings" w:hAnsi="Wingdings" w:hint="default"/>
+      </w:rPr>
+    </w:lvl>
+    <w:lvl w:ilvl="6" w:tplc="40090001" w:tentative="1">
+      <w:start w:val="1"/>
+      <w:numFmt w:val="bullet"/>
+      <w:lvlText w:val=""/>
+      <w:lvlJc w:val="left"/>
+      <w:pPr>
+        <w:ind w:left="4680" w:hanging="360"/>
+      </w:pPr>
+      <w:rPr>
+        <w:rFonts w:ascii="Symbol" w:hAnsi="Symbol" w:hint="default"/>
+      </w:rPr>
+    </w:lvl>
+    <w:lvl w:ilvl="7" w:tplc="40090003" w:tentative="1">
+      <w:start w:val="1"/>
+      <w:numFmt w:val="bullet"/>
+      <w:lvlText w:val="o"/>
+      <w:lvlJc w:val="left"/>
+      <w:pPr>
+        <w:ind w:left="5400" w:hanging="360"/>
+      </w:pPr>
+      <w:rPr>
+        <w:rFonts w:ascii="Courier New" w:hAnsi="Courier New" w:cs="Courier New" w:hint="default"/>
+      </w:rPr>
+    </w:lvl>
+    <w:lvl w:ilvl="8" w:tplc="40090005" w:tentative="1">
+      <w:start w:val="1"/>
+      <w:numFmt w:val="bullet"/>
+      <w:lvlText w:val=""/>
+      <w:lvlJc w:val="left"/>
+      <w:pPr>
+        <w:ind w:left="6120" w:hanging="360"/>
+      </w:pPr>
+      <w:rPr>
+        <w:rFonts w:ascii="Wingdings" w:hAnsi="Wingdings" w:hint="default"/>
+      </w:rPr>
+    </w:lvl>
+  </w:abstractNum>
+  <w:abstractNum w:abstractNumId="1" w15:restartNumberingAfterBreak="0">
+    <w:nsid w:val="29875CF9"/>
+    <w:multiLevelType w:val="hybridMultilevel"/>
+    <w:tmpl w:val="F9609E66"/>
+    <w:lvl w:ilvl="0" w:tplc="4009000B">
+      <w:start w:val="1"/>
+      <w:numFmt w:val="bullet"/>
+      <w:lvlText w:val=""/>
+      <w:lvlJc w:val="left"/>
+      <w:pPr>
+        <w:ind w:left="720" w:hanging="360"/>
+      </w:pPr>
+      <w:rPr>
+        <w:rFonts w:ascii="Wingdings" w:hAnsi="Wingdings" w:hint="default"/>
+      </w:rPr>
+    </w:lvl>
+    <w:lvl w:ilvl="1" w:tplc="40090003" w:tentative="1">
+      <w:start w:val="1"/>
+      <w:numFmt w:val="bullet"/>
+      <w:lvlText w:val="o"/>
+      <w:lvlJc w:val="left"/>
+      <w:pPr>
+        <w:ind w:left="1440" w:hanging="360"/>
+      </w:pPr>
+      <w:rPr>
+        <w:rFonts w:ascii="Courier New" w:hAnsi="Courier New" w:cs="Courier New" w:hint="default"/>
+      </w:rPr>
+    </w:lvl>
+    <w:lvl w:ilvl="2" w:tplc="40090005" w:tentative="1">
+      <w:start w:val="1"/>
+      <w:numFmt w:val="bullet"/>
+      <w:lvlText w:val=""/>
+      <w:lvlJc w:val="left"/>
+      <w:pPr>
+        <w:ind w:left="2160" w:hanging="360"/>
+      </w:pPr>
+      <w:rPr>
+        <w:rFonts w:ascii="Wingdings" w:hAnsi="Wingdings" w:hint="default"/>
+      </w:rPr>
+    </w:lvl>
+    <w:lvl w:ilvl="3" w:tplc="40090001" w:tentative="1">
+      <w:start w:val="1"/>
+      <w:numFmt w:val="bullet"/>
+      <w:lvlText w:val=""/>
+      <w:lvlJc w:val="left"/>
+      <w:pPr>
+        <w:ind w:left="2880" w:hanging="360"/>
+      </w:pPr>
+      <w:rPr>
+        <w:rFonts w:ascii="Symbol" w:hAnsi="Symbol" w:hint="default"/>
+      </w:rPr>
+    </w:lvl>
+    <w:lvl w:ilvl="4" w:tplc="40090003" w:tentative="1">
+      <w:start w:val="1"/>
+      <w:numFmt w:val="bullet"/>
+      <w:lvlText w:val="o"/>
+      <w:lvlJc w:val="left"/>
+      <w:pPr>
+        <w:ind w:left="3600" w:hanging="360"/>
+      </w:pPr>
+      <w:rPr>
+        <w:rFonts w:ascii="Courier New" w:hAnsi="Courier New" w:cs="Courier New" w:hint="default"/>
+      </w:rPr>
+    </w:lvl>
+    <w:lvl w:ilvl="5" w:tplc="40090005" w:tentative="1">
+      <w:start w:val="1"/>
+      <w:numFmt w:val="bullet"/>
+      <w:lvlText w:val=""/>
+      <w:lvlJc w:val="left"/>
+      <w:pPr>
+        <w:ind w:left="4320" w:hanging="360"/>
+      </w:pPr>
+      <w:rPr>
+        <w:rFonts w:ascii="Wingdings" w:hAnsi="Wingdings" w:hint="default"/>
+      </w:rPr>
+    </w:lvl>
+    <w:lvl w:ilvl="6" w:tplc="40090001" w:tentative="1">
+      <w:start w:val="1"/>
+      <w:numFmt w:val="bullet"/>
+      <w:lvlText w:val=""/>
+      <w:lvlJc w:val="left"/>
+      <w:pPr>
+        <w:ind w:left="5040" w:hanging="360"/>
+      </w:pPr>
+      <w:rPr>
+        <w:rFonts w:ascii="Symbol" w:hAnsi="Symbol" w:hint="default"/>
+      </w:rPr>
+    </w:lvl>
+    <w:lvl w:ilvl="7" w:tplc="40090003" w:tentative="1">
+      <w:start w:val="1"/>
+      <w:numFmt w:val="bullet"/>
+      <w:lvlText w:val="o"/>
+      <w:lvlJc w:val="left"/>
+      <w:pPr>
+        <w:ind w:left="5760" w:hanging="360"/>
+      </w:pPr>
+      <w:rPr>
+        <w:rFonts w:ascii="Courier New" w:hAnsi="Courier New" w:cs="Courier New" w:hint="default"/>
+      </w:rPr>
+    </w:lvl>
+    <w:lvl w:ilvl="8" w:tplc="40090005" w:tentative="1">
+      <w:start w:val="1"/>
+      <w:numFmt w:val="bullet"/>
+      <w:lvlText w:val=""/>
+      <w:lvlJc w:val="left"/>
+      <w:pPr>
+        <w:ind w:left="6480" w:hanging="360"/>
+      </w:pPr>
+      <w:rPr>
+        <w:rFonts w:ascii="Wingdings" w:hAnsi="Wingdings" w:hint="default"/>
+      </w:rPr>
+    </w:lvl>
+  </w:abstractNum>
+  <w:abstractNum w:abstractNumId="2" w15:restartNumberingAfterBreak="0">
     <w:nsid w:val="409D014A"/>
     <w:multiLevelType w:val="hybridMultilevel"/>
-    <w:tmpl w:val="44780B96"/>
+    <w:tmpl w:val="97168E94"/>
     <w:lvl w:ilvl="0" w:tplc="40090001">
       <w:start w:val="1"/>
       <w:numFmt w:val="bullet"/>
@@ -456,6 +782,119 @@
       <w:lvlJc w:val="left"/>
       <w:pPr>
         <w:ind w:left="6120" w:hanging="360"/>
+      </w:pPr>
+      <w:rPr>
+        <w:rFonts w:ascii="Wingdings" w:hAnsi="Wingdings" w:hint="default"/>
+      </w:rPr>
+    </w:lvl>
+  </w:abstractNum>
+  <w:abstractNum w:abstractNumId="3" w15:restartNumberingAfterBreak="0">
+    <w:nsid w:val="5A292172"/>
+    <w:multiLevelType w:val="hybridMultilevel"/>
+    <w:tmpl w:val="76C83D56"/>
+    <w:lvl w:ilvl="0" w:tplc="4009000B">
+      <w:start w:val="1"/>
+      <w:numFmt w:val="bullet"/>
+      <w:lvlText w:val=""/>
+      <w:lvlJc w:val="left"/>
+      <w:pPr>
+        <w:ind w:left="720" w:hanging="360"/>
+      </w:pPr>
+      <w:rPr>
+        <w:rFonts w:ascii="Wingdings" w:hAnsi="Wingdings" w:hint="default"/>
+      </w:rPr>
+    </w:lvl>
+    <w:lvl w:ilvl="1" w:tplc="40090003" w:tentative="1">
+      <w:start w:val="1"/>
+      <w:numFmt w:val="bullet"/>
+      <w:lvlText w:val="o"/>
+      <w:lvlJc w:val="left"/>
+      <w:pPr>
+        <w:ind w:left="1440" w:hanging="360"/>
+      </w:pPr>
+      <w:rPr>
+        <w:rFonts w:ascii="Courier New" w:hAnsi="Courier New" w:cs="Courier New" w:hint="default"/>
+      </w:rPr>
+    </w:lvl>
+    <w:lvl w:ilvl="2" w:tplc="40090005" w:tentative="1">
+      <w:start w:val="1"/>
+      <w:numFmt w:val="bullet"/>
+      <w:lvlText w:val=""/>
+      <w:lvlJc w:val="left"/>
+      <w:pPr>
+        <w:ind w:left="2160" w:hanging="360"/>
+      </w:pPr>
+      <w:rPr>
+        <w:rFonts w:ascii="Wingdings" w:hAnsi="Wingdings" w:hint="default"/>
+      </w:rPr>
+    </w:lvl>
+    <w:lvl w:ilvl="3" w:tplc="40090001" w:tentative="1">
+      <w:start w:val="1"/>
+      <w:numFmt w:val="bullet"/>
+      <w:lvlText w:val=""/>
+      <w:lvlJc w:val="left"/>
+      <w:pPr>
+        <w:ind w:left="2880" w:hanging="360"/>
+      </w:pPr>
+      <w:rPr>
+        <w:rFonts w:ascii="Symbol" w:hAnsi="Symbol" w:hint="default"/>
+      </w:rPr>
+    </w:lvl>
+    <w:lvl w:ilvl="4" w:tplc="40090003" w:tentative="1">
+      <w:start w:val="1"/>
+      <w:numFmt w:val="bullet"/>
+      <w:lvlText w:val="o"/>
+      <w:lvlJc w:val="left"/>
+      <w:pPr>
+        <w:ind w:left="3600" w:hanging="360"/>
+      </w:pPr>
+      <w:rPr>
+        <w:rFonts w:ascii="Courier New" w:hAnsi="Courier New" w:cs="Courier New" w:hint="default"/>
+      </w:rPr>
+    </w:lvl>
+    <w:lvl w:ilvl="5" w:tplc="40090005" w:tentative="1">
+      <w:start w:val="1"/>
+      <w:numFmt w:val="bullet"/>
+      <w:lvlText w:val=""/>
+      <w:lvlJc w:val="left"/>
+      <w:pPr>
+        <w:ind w:left="4320" w:hanging="360"/>
+      </w:pPr>
+      <w:rPr>
+        <w:rFonts w:ascii="Wingdings" w:hAnsi="Wingdings" w:hint="default"/>
+      </w:rPr>
+    </w:lvl>
+    <w:lvl w:ilvl="6" w:tplc="40090001" w:tentative="1">
+      <w:start w:val="1"/>
+      <w:numFmt w:val="bullet"/>
+      <w:lvlText w:val=""/>
+      <w:lvlJc w:val="left"/>
+      <w:pPr>
+        <w:ind w:left="5040" w:hanging="360"/>
+      </w:pPr>
+      <w:rPr>
+        <w:rFonts w:ascii="Symbol" w:hAnsi="Symbol" w:hint="default"/>
+      </w:rPr>
+    </w:lvl>
+    <w:lvl w:ilvl="7" w:tplc="40090003" w:tentative="1">
+      <w:start w:val="1"/>
+      <w:numFmt w:val="bullet"/>
+      <w:lvlText w:val="o"/>
+      <w:lvlJc w:val="left"/>
+      <w:pPr>
+        <w:ind w:left="5760" w:hanging="360"/>
+      </w:pPr>
+      <w:rPr>
+        <w:rFonts w:ascii="Courier New" w:hAnsi="Courier New" w:cs="Courier New" w:hint="default"/>
+      </w:rPr>
+    </w:lvl>
+    <w:lvl w:ilvl="8" w:tplc="40090005" w:tentative="1">
+      <w:start w:val="1"/>
+      <w:numFmt w:val="bullet"/>
+      <w:lvlText w:val=""/>
+      <w:lvlJc w:val="left"/>
+      <w:pPr>
+        <w:ind w:left="6480" w:hanging="360"/>
       </w:pPr>
       <w:rPr>
         <w:rFonts w:ascii="Wingdings" w:hAnsi="Wingdings" w:hint="default"/>
@@ -463,7 +902,16 @@
     </w:lvl>
   </w:abstractNum>
   <w:num w:numId="1" w16cid:durableId="629212701">
+    <w:abstractNumId w:val="2"/>
+  </w:num>
+  <w:num w:numId="2" w16cid:durableId="615915038">
+    <w:abstractNumId w:val="1"/>
+  </w:num>
+  <w:num w:numId="3" w16cid:durableId="106125351">
     <w:abstractNumId w:val="0"/>
+  </w:num>
+  <w:num w:numId="4" w16cid:durableId="218591418">
+    <w:abstractNumId w:val="3"/>
   </w:num>
 </w:numbering>
 </file>

</xml_diff>

<commit_message>
Add notes on comments, indentation, advice.
</commit_message>
<xml_diff>
--- a/C++ Programming Language/9 Statements.docx
+++ b/C++ Programming Language/9 Statements.docx
@@ -122,7 +122,21 @@
         <w:rPr>
           <w:lang w:val="en-GB"/>
         </w:rPr>
-        <w:t>A compiler may reorder code to improve performance as long as the result is identical to that of simple order of execution.</w:t>
+        <w:t xml:space="preserve">A compiler may reorder code to improve performance </w:t>
+      </w:r>
+      <w:proofErr w:type="gramStart"/>
+      <w:r>
+        <w:rPr>
+          <w:lang w:val="en-GB"/>
+        </w:rPr>
+        <w:t>as long as</w:t>
+      </w:r>
+      <w:proofErr w:type="gramEnd"/>
+      <w:r>
+        <w:rPr>
+          <w:lang w:val="en-GB"/>
+        </w:rPr>
+        <w:t xml:space="preserve"> the result is identical to that of simple order of execution.</w:t>
       </w:r>
     </w:p>
     <w:p>
@@ -252,6 +266,7 @@
         </w:rPr>
         <w:t>for-</w:t>
       </w:r>
+      <w:proofErr w:type="spellStart"/>
       <w:r>
         <w:rPr>
           <w:b/>
@@ -259,7 +274,17 @@
           <w:i/>
           <w:iCs/>
         </w:rPr>
-        <w:t xml:space="preserve">init-statement: </w:t>
+        <w:t>init</w:t>
+      </w:r>
+      <w:proofErr w:type="spellEnd"/>
+      <w:r>
+        <w:rPr>
+          <w:b/>
+          <w:bCs/>
+          <w:i/>
+          <w:iCs/>
+        </w:rPr>
+        <w:t xml:space="preserve">-statement: </w:t>
       </w:r>
       <w:r>
         <w:t>Must be either a declaration or an expression statement.</w:t>
@@ -283,6 +308,7 @@
         </w:rPr>
         <w:t>for-</w:t>
       </w:r>
+      <w:proofErr w:type="spellStart"/>
       <w:r>
         <w:rPr>
           <w:b/>
@@ -290,7 +316,17 @@
           <w:i/>
           <w:iCs/>
         </w:rPr>
-        <w:t xml:space="preserve">init-declaration: </w:t>
+        <w:t>init</w:t>
+      </w:r>
+      <w:proofErr w:type="spellEnd"/>
+      <w:r>
+        <w:rPr>
+          <w:b/>
+          <w:bCs/>
+          <w:i/>
+          <w:iCs/>
+        </w:rPr>
+        <w:t xml:space="preserve">-declaration: </w:t>
       </w:r>
       <w:r>
         <w:t>Must be a declaration of a single uninitialised variable.</w:t>
@@ -426,17 +462,344 @@
           <w:numId w:val="3"/>
         </w:numPr>
       </w:pPr>
+      <w:proofErr w:type="spellStart"/>
       <w:r>
         <w:rPr>
           <w:b/>
           <w:bCs/>
         </w:rPr>
-        <w:t xml:space="preserve">goto: </w:t>
+        <w:t>goto</w:t>
+      </w:r>
+      <w:proofErr w:type="spellEnd"/>
+      <w:r>
+        <w:rPr>
+          <w:b/>
+          <w:bCs/>
+        </w:rPr>
+        <w:t xml:space="preserve">: </w:t>
       </w:r>
       <w:r>
         <w:t>These are usually used to jump to a particular part in the code. It can be used to break out of a loop.</w:t>
       </w:r>
     </w:p>
+    <w:p/>
+    <w:p/>
+    <w:p>
+      <w:pPr>
+        <w:pStyle w:val="ListParagraph"/>
+        <w:numPr>
+          <w:ilvl w:val="0"/>
+          <w:numId w:val="3"/>
+        </w:numPr>
+      </w:pPr>
+      <w:r>
+        <w:rPr>
+          <w:b/>
+          <w:bCs/>
+        </w:rPr>
+        <w:lastRenderedPageBreak/>
+        <w:t xml:space="preserve">Indentation: </w:t>
+      </w:r>
+      <w:r>
+        <w:t xml:space="preserve">There is no </w:t>
+      </w:r>
+      <w:proofErr w:type="gramStart"/>
+      <w:r>
+        <w:t>particular reason</w:t>
+      </w:r>
+      <w:proofErr w:type="gramEnd"/>
+      <w:r>
+        <w:t xml:space="preserve"> to prefer one type of indentation over another, although every programmer has their own preferred types that are reflected in their code.</w:t>
+      </w:r>
+    </w:p>
+    <w:p>
+      <w:pPr>
+        <w:pStyle w:val="ListParagraph"/>
+        <w:numPr>
+          <w:ilvl w:val="0"/>
+          <w:numId w:val="3"/>
+        </w:numPr>
+      </w:pPr>
+      <w:r>
+        <w:rPr>
+          <w:b/>
+          <w:bCs/>
+        </w:rPr>
+        <w:t>Comments:</w:t>
+      </w:r>
+      <w:r>
+        <w:t xml:space="preserve"> A good comment states what a piece of code is supposed to do, whereas the code states what it does and how it does it.</w:t>
+      </w:r>
+    </w:p>
+    <w:p>
+      <w:pPr>
+        <w:pStyle w:val="ListParagraph"/>
+        <w:numPr>
+          <w:ilvl w:val="0"/>
+          <w:numId w:val="3"/>
+        </w:numPr>
+      </w:pPr>
+      <w:r>
+        <w:t>A comment is expressed in a suitably high level of abstraction so that it is easy for a human to understand without delving into minute details.</w:t>
+      </w:r>
+    </w:p>
+    <w:p>
+      <w:pPr>
+        <w:pStyle w:val="ListParagraph"/>
+        <w:numPr>
+          <w:ilvl w:val="0"/>
+          <w:numId w:val="3"/>
+        </w:numPr>
+      </w:pPr>
+      <w:r>
+        <w:t>Comments should preferably be present in the following places –</w:t>
+      </w:r>
+    </w:p>
+    <w:p>
+      <w:pPr>
+        <w:pStyle w:val="ListParagraph"/>
+        <w:numPr>
+          <w:ilvl w:val="0"/>
+          <w:numId w:val="5"/>
+        </w:numPr>
+      </w:pPr>
+      <w:r>
+        <w:t>A comment for each source file stating what the declarations in it have in common, reference to manuals, the name of the programmer, general hints for maintenance, etc.</w:t>
+      </w:r>
+    </w:p>
+    <w:p>
+      <w:pPr>
+        <w:pStyle w:val="ListParagraph"/>
+        <w:numPr>
+          <w:ilvl w:val="0"/>
+          <w:numId w:val="5"/>
+        </w:numPr>
+      </w:pPr>
+      <w:r>
+        <w:t>A comment for each class, namespace and template.</w:t>
+      </w:r>
+    </w:p>
+    <w:p>
+      <w:pPr>
+        <w:pStyle w:val="ListParagraph"/>
+        <w:numPr>
+          <w:ilvl w:val="0"/>
+          <w:numId w:val="5"/>
+        </w:numPr>
+      </w:pPr>
+      <w:r>
+        <w:t>A comment for each non-trivial function stating its purpose, the algorithm used, and maybe something about the assumptions it makes about its environment.</w:t>
+      </w:r>
+    </w:p>
+    <w:p>
+      <w:pPr>
+        <w:pStyle w:val="ListParagraph"/>
+        <w:numPr>
+          <w:ilvl w:val="0"/>
+          <w:numId w:val="5"/>
+        </w:numPr>
+      </w:pPr>
+      <w:r>
+        <w:t>A comment for each global and namespace variable and constant.</w:t>
+      </w:r>
+    </w:p>
+    <w:p>
+      <w:pPr>
+        <w:pStyle w:val="ListParagraph"/>
+        <w:numPr>
+          <w:ilvl w:val="0"/>
+          <w:numId w:val="5"/>
+        </w:numPr>
+      </w:pPr>
+      <w:r>
+        <w:t>A few comments where the code is non-obvious or non-portable.</w:t>
+      </w:r>
+    </w:p>
+    <w:p>
+      <w:pPr>
+        <w:pStyle w:val="ListParagraph"/>
+        <w:numPr>
+          <w:ilvl w:val="0"/>
+          <w:numId w:val="5"/>
+        </w:numPr>
+      </w:pPr>
+      <w:r>
+        <w:t>Very little else.</w:t>
+      </w:r>
+    </w:p>
+    <w:p>
+      <w:pPr>
+        <w:pStyle w:val="ListParagraph"/>
+        <w:numPr>
+          <w:ilvl w:val="0"/>
+          <w:numId w:val="6"/>
+        </w:numPr>
+      </w:pPr>
+      <w:r>
+        <w:t>/* */ style comments do not nest.</w:t>
+      </w:r>
+    </w:p>
+    <w:p/>
+    <w:p/>
+    <w:p/>
+    <w:p/>
+    <w:p>
+      <w:pPr>
+        <w:pStyle w:val="ListParagraph"/>
+        <w:numPr>
+          <w:ilvl w:val="0"/>
+          <w:numId w:val="6"/>
+        </w:numPr>
+      </w:pPr>
+      <w:r>
+        <w:rPr>
+          <w:b/>
+          <w:bCs/>
+        </w:rPr>
+        <w:t>Advice –</w:t>
+      </w:r>
+    </w:p>
+    <w:p>
+      <w:pPr>
+        <w:pStyle w:val="ListParagraph"/>
+        <w:numPr>
+          <w:ilvl w:val="0"/>
+          <w:numId w:val="6"/>
+        </w:numPr>
+      </w:pPr>
+      <w:r>
+        <w:t>Don’t declare a variable until you have a value to initialise it with.</w:t>
+      </w:r>
+    </w:p>
+    <w:p>
+      <w:pPr>
+        <w:pStyle w:val="ListParagraph"/>
+        <w:numPr>
+          <w:ilvl w:val="0"/>
+          <w:numId w:val="6"/>
+        </w:numPr>
+      </w:pPr>
+      <w:r>
+        <w:t>Prefer a switch statement to an if-statement when there is a choice.</w:t>
+      </w:r>
+    </w:p>
+    <w:p>
+      <w:pPr>
+        <w:pStyle w:val="ListParagraph"/>
+        <w:numPr>
+          <w:ilvl w:val="0"/>
+          <w:numId w:val="6"/>
+        </w:numPr>
+      </w:pPr>
+      <w:r>
+        <w:t>Prefer a range-for-statement to a for-statement when there is a choice.</w:t>
+      </w:r>
+    </w:p>
+    <w:p>
+      <w:pPr>
+        <w:pStyle w:val="ListParagraph"/>
+        <w:numPr>
+          <w:ilvl w:val="0"/>
+          <w:numId w:val="6"/>
+        </w:numPr>
+      </w:pPr>
+      <w:r>
+        <w:t>Prefer a for-statement to a while-statement when the loop variable is obvious.</w:t>
+      </w:r>
+    </w:p>
+    <w:p>
+      <w:pPr>
+        <w:pStyle w:val="ListParagraph"/>
+        <w:numPr>
+          <w:ilvl w:val="0"/>
+          <w:numId w:val="6"/>
+        </w:numPr>
+      </w:pPr>
+      <w:r>
+        <w:t>Prefer a while-statement to a for-statement when the loop variable is not obvious.</w:t>
+      </w:r>
+    </w:p>
+    <w:p>
+      <w:pPr>
+        <w:pStyle w:val="ListParagraph"/>
+        <w:numPr>
+          <w:ilvl w:val="0"/>
+          <w:numId w:val="6"/>
+        </w:numPr>
+      </w:pPr>
+      <w:r>
+        <w:t>Avoid do-statements.</w:t>
+      </w:r>
+    </w:p>
+    <w:p>
+      <w:pPr>
+        <w:pStyle w:val="ListParagraph"/>
+        <w:numPr>
+          <w:ilvl w:val="0"/>
+          <w:numId w:val="6"/>
+        </w:numPr>
+      </w:pPr>
+      <w:r>
+        <w:t xml:space="preserve">Avoid </w:t>
+      </w:r>
+      <w:proofErr w:type="spellStart"/>
+      <w:r>
+        <w:t>goto</w:t>
+      </w:r>
+      <w:proofErr w:type="spellEnd"/>
+      <w:r>
+        <w:t>.</w:t>
+      </w:r>
+    </w:p>
+    <w:p>
+      <w:pPr>
+        <w:pStyle w:val="ListParagraph"/>
+        <w:numPr>
+          <w:ilvl w:val="0"/>
+          <w:numId w:val="6"/>
+        </w:numPr>
+      </w:pPr>
+      <w:r>
+        <w:t>Keep comments crisp.</w:t>
+      </w:r>
+    </w:p>
+    <w:p>
+      <w:pPr>
+        <w:pStyle w:val="ListParagraph"/>
+        <w:numPr>
+          <w:ilvl w:val="0"/>
+          <w:numId w:val="6"/>
+        </w:numPr>
+      </w:pPr>
+      <w:r>
+        <w:t>Don’t say in comments what can be clearly stated in code.</w:t>
+      </w:r>
+    </w:p>
+    <w:p>
+      <w:pPr>
+        <w:pStyle w:val="ListParagraph"/>
+        <w:numPr>
+          <w:ilvl w:val="0"/>
+          <w:numId w:val="6"/>
+        </w:numPr>
+      </w:pPr>
+      <w:r>
+        <w:t>State the intent in comments.</w:t>
+      </w:r>
+    </w:p>
+    <w:p>
+      <w:pPr>
+        <w:pStyle w:val="ListParagraph"/>
+        <w:numPr>
+          <w:ilvl w:val="0"/>
+          <w:numId w:val="6"/>
+        </w:numPr>
+      </w:pPr>
+      <w:r>
+        <w:t>Maintain a consistent indentation style.</w:t>
+      </w:r>
+    </w:p>
+    <w:p/>
     <w:sectPr>
       <w:pgSz w:w="11906" w:h="16838"/>
       <w:pgMar w:top="1440" w:right="1440" w:bottom="1440" w:left="1440" w:header="708" w:footer="708" w:gutter="0"/>
@@ -452,7 +815,7 @@
   <w:abstractNum w:abstractNumId="0" w15:restartNumberingAfterBreak="0">
     <w:nsid w:val="0B6F451A"/>
     <w:multiLevelType w:val="hybridMultilevel"/>
-    <w:tmpl w:val="FE64C836"/>
+    <w:tmpl w:val="DE028840"/>
     <w:lvl w:ilvl="0" w:tplc="40090001">
       <w:start w:val="1"/>
       <w:numFmt w:val="bullet"/>
@@ -676,6 +1039,119 @@
     </w:lvl>
   </w:abstractNum>
   <w:abstractNum w:abstractNumId="2" w15:restartNumberingAfterBreak="0">
+    <w:nsid w:val="400F3D44"/>
+    <w:multiLevelType w:val="hybridMultilevel"/>
+    <w:tmpl w:val="11A2EE7C"/>
+    <w:lvl w:ilvl="0" w:tplc="40090001">
+      <w:start w:val="1"/>
+      <w:numFmt w:val="bullet"/>
+      <w:lvlText w:val=""/>
+      <w:lvlJc w:val="left"/>
+      <w:pPr>
+        <w:ind w:left="360" w:hanging="360"/>
+      </w:pPr>
+      <w:rPr>
+        <w:rFonts w:ascii="Symbol" w:hAnsi="Symbol" w:hint="default"/>
+      </w:rPr>
+    </w:lvl>
+    <w:lvl w:ilvl="1" w:tplc="40090003" w:tentative="1">
+      <w:start w:val="1"/>
+      <w:numFmt w:val="bullet"/>
+      <w:lvlText w:val="o"/>
+      <w:lvlJc w:val="left"/>
+      <w:pPr>
+        <w:ind w:left="1080" w:hanging="360"/>
+      </w:pPr>
+      <w:rPr>
+        <w:rFonts w:ascii="Courier New" w:hAnsi="Courier New" w:cs="Courier New" w:hint="default"/>
+      </w:rPr>
+    </w:lvl>
+    <w:lvl w:ilvl="2" w:tplc="40090005" w:tentative="1">
+      <w:start w:val="1"/>
+      <w:numFmt w:val="bullet"/>
+      <w:lvlText w:val=""/>
+      <w:lvlJc w:val="left"/>
+      <w:pPr>
+        <w:ind w:left="1800" w:hanging="360"/>
+      </w:pPr>
+      <w:rPr>
+        <w:rFonts w:ascii="Wingdings" w:hAnsi="Wingdings" w:hint="default"/>
+      </w:rPr>
+    </w:lvl>
+    <w:lvl w:ilvl="3" w:tplc="40090001" w:tentative="1">
+      <w:start w:val="1"/>
+      <w:numFmt w:val="bullet"/>
+      <w:lvlText w:val=""/>
+      <w:lvlJc w:val="left"/>
+      <w:pPr>
+        <w:ind w:left="2520" w:hanging="360"/>
+      </w:pPr>
+      <w:rPr>
+        <w:rFonts w:ascii="Symbol" w:hAnsi="Symbol" w:hint="default"/>
+      </w:rPr>
+    </w:lvl>
+    <w:lvl w:ilvl="4" w:tplc="40090003" w:tentative="1">
+      <w:start w:val="1"/>
+      <w:numFmt w:val="bullet"/>
+      <w:lvlText w:val="o"/>
+      <w:lvlJc w:val="left"/>
+      <w:pPr>
+        <w:ind w:left="3240" w:hanging="360"/>
+      </w:pPr>
+      <w:rPr>
+        <w:rFonts w:ascii="Courier New" w:hAnsi="Courier New" w:cs="Courier New" w:hint="default"/>
+      </w:rPr>
+    </w:lvl>
+    <w:lvl w:ilvl="5" w:tplc="40090005" w:tentative="1">
+      <w:start w:val="1"/>
+      <w:numFmt w:val="bullet"/>
+      <w:lvlText w:val=""/>
+      <w:lvlJc w:val="left"/>
+      <w:pPr>
+        <w:ind w:left="3960" w:hanging="360"/>
+      </w:pPr>
+      <w:rPr>
+        <w:rFonts w:ascii="Wingdings" w:hAnsi="Wingdings" w:hint="default"/>
+      </w:rPr>
+    </w:lvl>
+    <w:lvl w:ilvl="6" w:tplc="40090001" w:tentative="1">
+      <w:start w:val="1"/>
+      <w:numFmt w:val="bullet"/>
+      <w:lvlText w:val=""/>
+      <w:lvlJc w:val="left"/>
+      <w:pPr>
+        <w:ind w:left="4680" w:hanging="360"/>
+      </w:pPr>
+      <w:rPr>
+        <w:rFonts w:ascii="Symbol" w:hAnsi="Symbol" w:hint="default"/>
+      </w:rPr>
+    </w:lvl>
+    <w:lvl w:ilvl="7" w:tplc="40090003" w:tentative="1">
+      <w:start w:val="1"/>
+      <w:numFmt w:val="bullet"/>
+      <w:lvlText w:val="o"/>
+      <w:lvlJc w:val="left"/>
+      <w:pPr>
+        <w:ind w:left="5400" w:hanging="360"/>
+      </w:pPr>
+      <w:rPr>
+        <w:rFonts w:ascii="Courier New" w:hAnsi="Courier New" w:cs="Courier New" w:hint="default"/>
+      </w:rPr>
+    </w:lvl>
+    <w:lvl w:ilvl="8" w:tplc="40090005" w:tentative="1">
+      <w:start w:val="1"/>
+      <w:numFmt w:val="bullet"/>
+      <w:lvlText w:val=""/>
+      <w:lvlJc w:val="left"/>
+      <w:pPr>
+        <w:ind w:left="6120" w:hanging="360"/>
+      </w:pPr>
+      <w:rPr>
+        <w:rFonts w:ascii="Wingdings" w:hAnsi="Wingdings" w:hint="default"/>
+      </w:rPr>
+    </w:lvl>
+  </w:abstractNum>
+  <w:abstractNum w:abstractNumId="3" w15:restartNumberingAfterBreak="0">
     <w:nsid w:val="409D014A"/>
     <w:multiLevelType w:val="hybridMultilevel"/>
     <w:tmpl w:val="97168E94"/>
@@ -788,7 +1264,120 @@
       </w:rPr>
     </w:lvl>
   </w:abstractNum>
-  <w:abstractNum w:abstractNumId="3" w15:restartNumberingAfterBreak="0">
+  <w:abstractNum w:abstractNumId="4" w15:restartNumberingAfterBreak="0">
+    <w:nsid w:val="41714DF0"/>
+    <w:multiLevelType w:val="hybridMultilevel"/>
+    <w:tmpl w:val="5678D58E"/>
+    <w:lvl w:ilvl="0" w:tplc="4009000B">
+      <w:start w:val="1"/>
+      <w:numFmt w:val="bullet"/>
+      <w:lvlText w:val=""/>
+      <w:lvlJc w:val="left"/>
+      <w:pPr>
+        <w:ind w:left="720" w:hanging="360"/>
+      </w:pPr>
+      <w:rPr>
+        <w:rFonts w:ascii="Wingdings" w:hAnsi="Wingdings" w:hint="default"/>
+      </w:rPr>
+    </w:lvl>
+    <w:lvl w:ilvl="1" w:tplc="40090003" w:tentative="1">
+      <w:start w:val="1"/>
+      <w:numFmt w:val="bullet"/>
+      <w:lvlText w:val="o"/>
+      <w:lvlJc w:val="left"/>
+      <w:pPr>
+        <w:ind w:left="1440" w:hanging="360"/>
+      </w:pPr>
+      <w:rPr>
+        <w:rFonts w:ascii="Courier New" w:hAnsi="Courier New" w:cs="Courier New" w:hint="default"/>
+      </w:rPr>
+    </w:lvl>
+    <w:lvl w:ilvl="2" w:tplc="40090005" w:tentative="1">
+      <w:start w:val="1"/>
+      <w:numFmt w:val="bullet"/>
+      <w:lvlText w:val=""/>
+      <w:lvlJc w:val="left"/>
+      <w:pPr>
+        <w:ind w:left="2160" w:hanging="360"/>
+      </w:pPr>
+      <w:rPr>
+        <w:rFonts w:ascii="Wingdings" w:hAnsi="Wingdings" w:hint="default"/>
+      </w:rPr>
+    </w:lvl>
+    <w:lvl w:ilvl="3" w:tplc="40090001" w:tentative="1">
+      <w:start w:val="1"/>
+      <w:numFmt w:val="bullet"/>
+      <w:lvlText w:val=""/>
+      <w:lvlJc w:val="left"/>
+      <w:pPr>
+        <w:ind w:left="2880" w:hanging="360"/>
+      </w:pPr>
+      <w:rPr>
+        <w:rFonts w:ascii="Symbol" w:hAnsi="Symbol" w:hint="default"/>
+      </w:rPr>
+    </w:lvl>
+    <w:lvl w:ilvl="4" w:tplc="40090003" w:tentative="1">
+      <w:start w:val="1"/>
+      <w:numFmt w:val="bullet"/>
+      <w:lvlText w:val="o"/>
+      <w:lvlJc w:val="left"/>
+      <w:pPr>
+        <w:ind w:left="3600" w:hanging="360"/>
+      </w:pPr>
+      <w:rPr>
+        <w:rFonts w:ascii="Courier New" w:hAnsi="Courier New" w:cs="Courier New" w:hint="default"/>
+      </w:rPr>
+    </w:lvl>
+    <w:lvl w:ilvl="5" w:tplc="40090005" w:tentative="1">
+      <w:start w:val="1"/>
+      <w:numFmt w:val="bullet"/>
+      <w:lvlText w:val=""/>
+      <w:lvlJc w:val="left"/>
+      <w:pPr>
+        <w:ind w:left="4320" w:hanging="360"/>
+      </w:pPr>
+      <w:rPr>
+        <w:rFonts w:ascii="Wingdings" w:hAnsi="Wingdings" w:hint="default"/>
+      </w:rPr>
+    </w:lvl>
+    <w:lvl w:ilvl="6" w:tplc="40090001" w:tentative="1">
+      <w:start w:val="1"/>
+      <w:numFmt w:val="bullet"/>
+      <w:lvlText w:val=""/>
+      <w:lvlJc w:val="left"/>
+      <w:pPr>
+        <w:ind w:left="5040" w:hanging="360"/>
+      </w:pPr>
+      <w:rPr>
+        <w:rFonts w:ascii="Symbol" w:hAnsi="Symbol" w:hint="default"/>
+      </w:rPr>
+    </w:lvl>
+    <w:lvl w:ilvl="7" w:tplc="40090003" w:tentative="1">
+      <w:start w:val="1"/>
+      <w:numFmt w:val="bullet"/>
+      <w:lvlText w:val="o"/>
+      <w:lvlJc w:val="left"/>
+      <w:pPr>
+        <w:ind w:left="5760" w:hanging="360"/>
+      </w:pPr>
+      <w:rPr>
+        <w:rFonts w:ascii="Courier New" w:hAnsi="Courier New" w:cs="Courier New" w:hint="default"/>
+      </w:rPr>
+    </w:lvl>
+    <w:lvl w:ilvl="8" w:tplc="40090005" w:tentative="1">
+      <w:start w:val="1"/>
+      <w:numFmt w:val="bullet"/>
+      <w:lvlText w:val=""/>
+      <w:lvlJc w:val="left"/>
+      <w:pPr>
+        <w:ind w:left="6480" w:hanging="360"/>
+      </w:pPr>
+      <w:rPr>
+        <w:rFonts w:ascii="Wingdings" w:hAnsi="Wingdings" w:hint="default"/>
+      </w:rPr>
+    </w:lvl>
+  </w:abstractNum>
+  <w:abstractNum w:abstractNumId="5" w15:restartNumberingAfterBreak="0">
     <w:nsid w:val="5A292172"/>
     <w:multiLevelType w:val="hybridMultilevel"/>
     <w:tmpl w:val="76C83D56"/>
@@ -902,7 +1491,7 @@
     </w:lvl>
   </w:abstractNum>
   <w:num w:numId="1" w16cid:durableId="629212701">
-    <w:abstractNumId w:val="2"/>
+    <w:abstractNumId w:val="3"/>
   </w:num>
   <w:num w:numId="2" w16cid:durableId="615915038">
     <w:abstractNumId w:val="1"/>
@@ -911,7 +1500,13 @@
     <w:abstractNumId w:val="0"/>
   </w:num>
   <w:num w:numId="4" w16cid:durableId="218591418">
-    <w:abstractNumId w:val="3"/>
+    <w:abstractNumId w:val="5"/>
+  </w:num>
+  <w:num w:numId="5" w16cid:durableId="1481339816">
+    <w:abstractNumId w:val="4"/>
+  </w:num>
+  <w:num w:numId="6" w16cid:durableId="847058409">
+    <w:abstractNumId w:val="2"/>
   </w:num>
 </w:numbering>
 </file>

</xml_diff>